<commit_message>
modification on the level of difficulty
</commit_message>
<xml_diff>
--- a/DesignJournal.docx
+++ b/DesignJournal.docx
@@ -531,6 +531,30 @@
         </w:rPr>
         <w:t>s attention.</w:t>
       </w:r>
+      <w:r>
+        <w:rPr>
+          <w:rFonts w:ascii="Helvetica" w:hAnsi="Helvetica"/>
+          <w:rtl w:val="0"/>
+          <w:lang w:val="en-US"/>
+        </w:rPr>
+        <w:t xml:space="preserve"> I did not make the game very easy to pass, I think keep player</w:t>
+      </w:r>
+      <w:r>
+        <w:rPr>
+          <w:rFonts w:ascii="Helvetica" w:hAnsi="Helvetica" w:hint="default"/>
+          <w:rtl w:val="0"/>
+          <w:lang w:val="en-US"/>
+        </w:rPr>
+        <w:t>’</w:t>
+      </w:r>
+      <w:r>
+        <w:rPr>
+          <w:rFonts w:ascii="Helvetica" w:hAnsi="Helvetica"/>
+          <w:rtl w:val="0"/>
+          <w:lang w:val="en-US"/>
+        </w:rPr>
+        <w:t xml:space="preserve">s passion on this game is important. A proper level of difficulty would help.   </w:t>
+      </w:r>
     </w:p>
     <w:p>
       <w:pPr>
@@ -796,17 +820,6 @@
         <w:tab/>
         <w:t>At the beginning of this game, a lot of things were not so clear. The feedback from peers and pros are really helpful. I enjoyed this course and finally understand how to design a game for real. Learning new things is a enjoyable process.</w:t>
       </w:r>
-    </w:p>
-    <w:p>
-      <w:pPr>
-        <w:pStyle w:val="Body"/>
-        <w:spacing w:line="480" w:lineRule="auto"/>
-        <w:ind w:firstLine="0"/>
-        <w:jc w:val="left"/>
-        <w:rPr>
-          <w:rFonts w:ascii="Helvetica" w:cs="Helvetica" w:hAnsi="Helvetica" w:eastAsia="Helvetica"/>
-        </w:rPr>
-      </w:pPr>
     </w:p>
     <w:p>
       <w:pPr>

</xml_diff>